<commit_message>
Trying a new branch
</commit_message>
<xml_diff>
--- a/learngithub.docx
+++ b/learngithub.docx
@@ -4,10 +4,15 @@
   <w:body>
     <w:p>
       <w:r>
-        <w:t>Test changes.</w:t>
+        <w:t>More test changes.</w:t>
       </w:r>
       <w:bookmarkStart w:id="0" w:name="_GoBack"/>
       <w:bookmarkEnd w:id="0"/>
+    </w:p>
+    <w:p>
+      <w:r>
+        <w:t>Test changes.</w:t>
+      </w:r>
     </w:p>
     <w:p>
       <w:r>

</xml_diff>